<commit_message>
NIST cover letters and rm log files
</commit_message>
<xml_diff>
--- a/SThornton_CV_long_2023_Aug.docx
+++ b/SThornton_CV_long_2023_Aug.docx
@@ -93,19 +93,7 @@
         <w:rPr>
           <w:rFonts w:ascii="Times New Roman" w:eastAsia="Times New Roman" w:hAnsi="Times New Roman" w:cs="Times New Roman"/>
         </w:rPr>
-        <w:t>Philadelphia</w:t>
-      </w:r>
-      <w:r>
-        <w:rPr>
-          <w:rFonts w:ascii="Times New Roman" w:eastAsia="Times New Roman" w:hAnsi="Times New Roman" w:cs="Times New Roman"/>
-        </w:rPr>
-        <w:t>, PA, 19</w:t>
-      </w:r>
-      <w:r>
-        <w:rPr>
-          <w:rFonts w:ascii="Times New Roman" w:eastAsia="Times New Roman" w:hAnsi="Times New Roman" w:cs="Times New Roman"/>
-        </w:rPr>
-        <w:t>139</w:t>
+        <w:t>Philadelphia, PA, 19139</w:t>
       </w:r>
     </w:p>
     <w:p>
@@ -334,14 +322,12 @@
         </w:rPr>
         <w:t xml:space="preserve">Rutgers, The State </w:t>
       </w:r>
-      <w:proofErr w:type="spellStart"/>
-      <w:r>
-        <w:rPr>
-          <w:rFonts w:ascii="Times New Roman" w:eastAsia="Times New Roman" w:hAnsi="Times New Roman" w:cs="Times New Roman"/>
-        </w:rPr>
-        <w:t>Univeristy</w:t>
-      </w:r>
-      <w:proofErr w:type="spellEnd"/>
+      <w:r>
+        <w:rPr>
+          <w:rFonts w:ascii="Times New Roman" w:eastAsia="Times New Roman" w:hAnsi="Times New Roman" w:cs="Times New Roman"/>
+        </w:rPr>
+        <w:t>University</w:t>
+      </w:r>
       <w:r>
         <w:rPr>
           <w:rFonts w:ascii="Times New Roman" w:eastAsia="Times New Roman" w:hAnsi="Times New Roman" w:cs="Times New Roman"/>
@@ -790,8 +776,25 @@
         <w:keepLines/>
         <w:rPr>
           <w:rFonts w:ascii="Times New Roman" w:eastAsia="Times New Roman" w:hAnsi="Times New Roman" w:cs="Times New Roman"/>
-        </w:rPr>
-      </w:pPr>
+          <w:bCs/>
+        </w:rPr>
+      </w:pPr>
+      <w:proofErr w:type="spellStart"/>
+      <w:r>
+        <w:rPr>
+          <w:rFonts w:ascii="Times New Roman" w:eastAsia="Times New Roman" w:hAnsi="Times New Roman" w:cs="Times New Roman"/>
+          <w:bCs/>
+        </w:rPr>
+        <w:t>Tractenberg</w:t>
+      </w:r>
+      <w:proofErr w:type="spellEnd"/>
+      <w:r>
+        <w:rPr>
+          <w:rFonts w:ascii="Times New Roman" w:eastAsia="Times New Roman" w:hAnsi="Times New Roman" w:cs="Times New Roman"/>
+          <w:bCs/>
+        </w:rPr>
+        <w:t xml:space="preserve"> R, LaLonde D, </w:t>
+      </w:r>
       <w:r>
         <w:rPr>
           <w:rFonts w:ascii="Times New Roman" w:eastAsia="Times New Roman" w:hAnsi="Times New Roman" w:cs="Times New Roman"/>
@@ -802,6 +805,111 @@
       <w:r>
         <w:rPr>
           <w:rFonts w:ascii="Times New Roman" w:eastAsia="Times New Roman" w:hAnsi="Times New Roman" w:cs="Times New Roman"/>
+          <w:bCs/>
+        </w:rPr>
+        <w:t xml:space="preserve"> S. </w:t>
+      </w:r>
+      <w:r>
+        <w:rPr>
+          <w:rFonts w:ascii="Times New Roman" w:eastAsia="Times New Roman" w:hAnsi="Times New Roman" w:cs="Times New Roman"/>
+          <w:bCs/>
+        </w:rPr>
+        <w:t>The Mastery Rubric for Statistics and Data Science: promoting coherence and consistency in data science education and training</w:t>
+      </w:r>
+      <w:r>
+        <w:rPr>
+          <w:rFonts w:ascii="Times New Roman" w:eastAsia="Times New Roman" w:hAnsi="Times New Roman" w:cs="Times New Roman"/>
+          <w:bCs/>
+        </w:rPr>
+        <w:t>.</w:t>
+      </w:r>
+      <w:r>
+        <w:rPr>
+          <w:rFonts w:ascii="Times New Roman" w:eastAsia="Times New Roman" w:hAnsi="Times New Roman" w:cs="Times New Roman"/>
+          <w:bCs/>
+        </w:rPr>
+        <w:t xml:space="preserve"> </w:t>
+      </w:r>
+      <w:proofErr w:type="spellStart"/>
+      <w:r>
+        <w:rPr>
+          <w:rFonts w:ascii="Times New Roman" w:eastAsia="Times New Roman" w:hAnsi="Times New Roman" w:cs="Times New Roman"/>
+          <w:bCs/>
+          <w:i/>
+          <w:iCs/>
+        </w:rPr>
+        <w:t>StatArXiv</w:t>
+      </w:r>
+      <w:proofErr w:type="spellEnd"/>
+      <w:r>
+        <w:rPr>
+          <w:rFonts w:ascii="Times New Roman" w:eastAsia="Times New Roman" w:hAnsi="Times New Roman" w:cs="Times New Roman"/>
+          <w:bCs/>
+        </w:rPr>
+        <w:t xml:space="preserve"> (2023) </w:t>
+      </w:r>
+      <w:proofErr w:type="spellStart"/>
+      <w:r>
+        <w:rPr>
+          <w:rFonts w:ascii="Times New Roman" w:eastAsia="Times New Roman" w:hAnsi="Times New Roman" w:cs="Times New Roman"/>
+          <w:bCs/>
+          <w:highlight w:val="yellow"/>
+        </w:rPr>
+        <w:t>doi</w:t>
+      </w:r>
+      <w:proofErr w:type="spellEnd"/>
+      <w:r>
+        <w:rPr>
+          <w:rFonts w:ascii="Times New Roman" w:eastAsia="Times New Roman" w:hAnsi="Times New Roman" w:cs="Times New Roman"/>
+          <w:bCs/>
+        </w:rPr>
+        <w:t>: (</w:t>
+      </w:r>
+      <w:r>
+        <w:rPr>
+          <w:rFonts w:ascii="Times New Roman" w:eastAsia="Times New Roman" w:hAnsi="Times New Roman" w:cs="Times New Roman"/>
+          <w:bCs/>
+          <w:i/>
+          <w:iCs/>
+        </w:rPr>
+        <w:t>pre-print</w:t>
+      </w:r>
+      <w:r>
+        <w:rPr>
+          <w:rFonts w:ascii="Times New Roman" w:eastAsia="Times New Roman" w:hAnsi="Times New Roman" w:cs="Times New Roman"/>
+          <w:bCs/>
+        </w:rPr>
+        <w:t>).</w:t>
+      </w:r>
+    </w:p>
+    <w:p>
+      <w:pPr>
+        <w:keepLines/>
+        <w:rPr>
+          <w:rFonts w:ascii="Times New Roman" w:eastAsia="Times New Roman" w:hAnsi="Times New Roman" w:cs="Times New Roman"/>
+          <w:bCs/>
+          <w:sz w:val="14"/>
+          <w:szCs w:val="14"/>
+        </w:rPr>
+      </w:pPr>
+    </w:p>
+    <w:p>
+      <w:pPr>
+        <w:keepLines/>
+        <w:rPr>
+          <w:rFonts w:ascii="Times New Roman" w:eastAsia="Times New Roman" w:hAnsi="Times New Roman" w:cs="Times New Roman"/>
+        </w:rPr>
+      </w:pPr>
+      <w:r>
+        <w:rPr>
+          <w:rFonts w:ascii="Times New Roman" w:eastAsia="Times New Roman" w:hAnsi="Times New Roman" w:cs="Times New Roman"/>
+          <w:b/>
+        </w:rPr>
+        <w:t>Thornton</w:t>
+      </w:r>
+      <w:r>
+        <w:rPr>
+          <w:rFonts w:ascii="Times New Roman" w:eastAsia="Times New Roman" w:hAnsi="Times New Roman" w:cs="Times New Roman"/>
         </w:rPr>
         <w:t xml:space="preserve"> S, Li W, </w:t>
       </w:r>
@@ -817,7 +925,21 @@
         <w:rPr>
           <w:rFonts w:ascii="Times New Roman" w:eastAsia="Times New Roman" w:hAnsi="Times New Roman" w:cs="Times New Roman"/>
         </w:rPr>
-        <w:t xml:space="preserve"> M. (2023) Approximate confidence distribution computing. The New England Journal of Statistics in Data Science. (</w:t>
+        <w:t xml:space="preserve"> M. (2023) Approximate confidence distribution computing. </w:t>
+      </w:r>
+      <w:r>
+        <w:rPr>
+          <w:rFonts w:ascii="Times New Roman" w:eastAsia="Times New Roman" w:hAnsi="Times New Roman" w:cs="Times New Roman"/>
+          <w:i/>
+          <w:iCs/>
+        </w:rPr>
+        <w:t>The New England Journal of Statistics in Data Science</w:t>
+      </w:r>
+      <w:r>
+        <w:rPr>
+          <w:rFonts w:ascii="Times New Roman" w:eastAsia="Times New Roman" w:hAnsi="Times New Roman" w:cs="Times New Roman"/>
+        </w:rPr>
+        <w:t>. (</w:t>
       </w:r>
       <w:proofErr w:type="gramStart"/>
       <w:r>
@@ -1631,6 +1753,7 @@
         <w:rPr>
           <w:rFonts w:ascii="Times New Roman" w:eastAsia="Times New Roman" w:hAnsi="Times New Roman" w:cs="Times New Roman"/>
         </w:rPr>
+        <w:lastRenderedPageBreak/>
         <w:t>Tractenberg</w:t>
       </w:r>
       <w:proofErr w:type="spellEnd"/>
@@ -1743,7 +1866,6 @@
           <w:rFonts w:ascii="Times New Roman" w:eastAsia="Times New Roman" w:hAnsi="Times New Roman" w:cs="Times New Roman"/>
           <w:b/>
         </w:rPr>
-        <w:lastRenderedPageBreak/>
         <w:t>Thornton</w:t>
       </w:r>
       <w:r>
@@ -2173,13 +2295,7 @@
         <w:rPr>
           <w:rFonts w:ascii="Times New Roman" w:eastAsia="Times New Roman" w:hAnsi="Times New Roman" w:cs="Times New Roman"/>
         </w:rPr>
-        <w:t>Asher</w:t>
-      </w:r>
-      <w:r>
-        <w:rPr>
-          <w:rFonts w:ascii="Times New Roman" w:eastAsia="Times New Roman" w:hAnsi="Times New Roman" w:cs="Times New Roman"/>
-        </w:rPr>
-        <w:t xml:space="preserve"> J, </w:t>
+        <w:t xml:space="preserve">Asher J, </w:t>
       </w:r>
       <w:proofErr w:type="spellStart"/>
       <w:r>
@@ -2193,13 +2309,7 @@
         <w:rPr>
           <w:rFonts w:ascii="Times New Roman" w:eastAsia="Times New Roman" w:hAnsi="Times New Roman" w:cs="Times New Roman"/>
         </w:rPr>
-        <w:t xml:space="preserve"> R</w:t>
-      </w:r>
-      <w:r>
-        <w:rPr>
-          <w:rFonts w:ascii="Times New Roman" w:eastAsia="Times New Roman" w:hAnsi="Times New Roman" w:cs="Times New Roman"/>
-        </w:rPr>
-        <w:t xml:space="preserve">, </w:t>
+        <w:t xml:space="preserve"> R, </w:t>
       </w:r>
       <w:r>
         <w:rPr>
@@ -2212,43 +2322,7 @@
         <w:rPr>
           <w:rFonts w:ascii="Times New Roman" w:eastAsia="Times New Roman" w:hAnsi="Times New Roman" w:cs="Times New Roman"/>
         </w:rPr>
-        <w:t>. (202</w:t>
-      </w:r>
-      <w:r>
-        <w:rPr>
-          <w:rFonts w:ascii="Times New Roman" w:eastAsia="Times New Roman" w:hAnsi="Times New Roman" w:cs="Times New Roman"/>
-        </w:rPr>
-        <w:t>3</w:t>
-      </w:r>
-      <w:r>
-        <w:rPr>
-          <w:rFonts w:ascii="Times New Roman" w:eastAsia="Times New Roman" w:hAnsi="Times New Roman" w:cs="Times New Roman"/>
-        </w:rPr>
-        <w:t xml:space="preserve">, </w:t>
-      </w:r>
-      <w:r>
-        <w:rPr>
-          <w:rFonts w:ascii="Times New Roman" w:eastAsia="Times New Roman" w:hAnsi="Times New Roman" w:cs="Times New Roman"/>
-        </w:rPr>
-        <w:t>August</w:t>
-      </w:r>
-      <w:r>
-        <w:rPr>
-          <w:rFonts w:ascii="Times New Roman" w:eastAsia="Times New Roman" w:hAnsi="Times New Roman" w:cs="Times New Roman"/>
-        </w:rPr>
-        <w:t xml:space="preserve">) </w:t>
-      </w:r>
-      <w:r>
-        <w:rPr>
-          <w:rFonts w:ascii="Times New Roman" w:eastAsia="Times New Roman" w:hAnsi="Times New Roman" w:cs="Times New Roman"/>
-        </w:rPr>
-        <w:t>Invited panel session on</w:t>
-      </w:r>
-      <w:r>
-        <w:rPr>
-          <w:rFonts w:ascii="Times New Roman" w:eastAsia="Times New Roman" w:hAnsi="Times New Roman" w:cs="Times New Roman"/>
-        </w:rPr>
-        <w:t xml:space="preserve"> </w:t>
+        <w:t xml:space="preserve">. (2023, August) Invited panel session on </w:t>
       </w:r>
       <w:r>
         <w:rPr>
@@ -2282,19 +2356,7 @@
         <w:rPr>
           <w:rFonts w:ascii="Times New Roman" w:eastAsia="Times New Roman" w:hAnsi="Times New Roman" w:cs="Times New Roman"/>
         </w:rPr>
-        <w:t xml:space="preserve"> </w:t>
-      </w:r>
-      <w:r>
-        <w:rPr>
-          <w:rFonts w:ascii="Times New Roman" w:eastAsia="Times New Roman" w:hAnsi="Times New Roman" w:cs="Times New Roman"/>
-        </w:rPr>
-        <w:t>2023 Joint Statistical Meetings</w:t>
-      </w:r>
-      <w:r>
-        <w:rPr>
-          <w:rFonts w:ascii="Times New Roman" w:eastAsia="Times New Roman" w:hAnsi="Times New Roman" w:cs="Times New Roman"/>
-        </w:rPr>
-        <w:t>, Session #</w:t>
+        <w:t xml:space="preserve"> 2023 Joint Statistical Meetings, Session #</w:t>
       </w:r>
       <w:r>
         <w:rPr>
@@ -2378,21 +2440,12 @@
         </w:rPr>
         <w:t xml:space="preserve"> (individual slide deck). </w:t>
       </w:r>
-      <w:proofErr w:type="spellStart"/>
-      <w:r>
-        <w:rPr>
-          <w:rFonts w:ascii="Times New Roman" w:eastAsia="Times New Roman" w:hAnsi="Times New Roman" w:cs="Times New Roman"/>
-          <w:i/>
-        </w:rPr>
-        <w:t xml:space="preserve">Building </w:t>
-      </w:r>
-      <w:proofErr w:type="spellEnd"/>
-      <w:r>
-        <w:rPr>
-          <w:rFonts w:ascii="Times New Roman" w:eastAsia="Times New Roman" w:hAnsi="Times New Roman" w:cs="Times New Roman"/>
-          <w:i/>
-        </w:rPr>
-        <w:t>Stewards in Mathematical Statistics</w:t>
+      <w:r>
+        <w:rPr>
+          <w:rFonts w:ascii="Times New Roman" w:eastAsia="Times New Roman" w:hAnsi="Times New Roman" w:cs="Times New Roman"/>
+          <w:i/>
+        </w:rPr>
+        <w:t>Building Stewards in Mathematical Statistics</w:t>
       </w:r>
       <w:r>
         <w:rPr>
@@ -2633,6 +2686,7 @@
           <w:rFonts w:ascii="Times New Roman" w:eastAsia="Times New Roman" w:hAnsi="Times New Roman" w:cs="Times New Roman"/>
           <w:b/>
         </w:rPr>
+        <w:lastRenderedPageBreak/>
         <w:t>Thornton S</w:t>
       </w:r>
       <w:r>
@@ -2692,7 +2746,6 @@
         <w:rPr>
           <w:rFonts w:ascii="Times New Roman" w:eastAsia="Times New Roman" w:hAnsi="Times New Roman" w:cs="Times New Roman"/>
         </w:rPr>
-        <w:lastRenderedPageBreak/>
         <w:t xml:space="preserve">Corliss D, Parker, D, Sharp J, </w:t>
       </w:r>
       <w:proofErr w:type="spellStart"/>
@@ -3392,6 +3445,7 @@
           <w:rFonts w:ascii="Times New Roman" w:eastAsia="Times New Roman" w:hAnsi="Times New Roman" w:cs="Times New Roman"/>
           <w:b/>
         </w:rPr>
+        <w:lastRenderedPageBreak/>
         <w:t>Thornton S</w:t>
       </w:r>
       <w:r>
@@ -3442,7 +3496,6 @@
           <w:rFonts w:ascii="Times New Roman" w:eastAsia="Times New Roman" w:hAnsi="Times New Roman" w:cs="Times New Roman"/>
           <w:b/>
         </w:rPr>
-        <w:lastRenderedPageBreak/>
         <w:t>Thornton S</w:t>
       </w:r>
       <w:r>
@@ -4521,6 +4574,7 @@
         <w:rPr>
           <w:rFonts w:ascii="Times New Roman" w:eastAsia="Times New Roman" w:hAnsi="Times New Roman" w:cs="Times New Roman"/>
         </w:rPr>
+        <w:lastRenderedPageBreak/>
         <w:t>Rutgers University</w:t>
       </w:r>
       <w:r>
@@ -4613,7 +4667,6 @@
         <w:rPr>
           <w:rFonts w:ascii="Times New Roman" w:eastAsia="Times New Roman" w:hAnsi="Times New Roman" w:cs="Times New Roman"/>
         </w:rPr>
-        <w:lastRenderedPageBreak/>
         <w:t xml:space="preserve"> </w:t>
       </w:r>
       <w:r>
@@ -5437,6 +5490,7 @@
         <w:rPr>
           <w:rFonts w:ascii="Times New Roman" w:eastAsia="Times New Roman" w:hAnsi="Times New Roman" w:cs="Times New Roman"/>
         </w:rPr>
+        <w:lastRenderedPageBreak/>
         <w:t>Hiring Committee</w:t>
       </w:r>
       <w:r>
@@ -5564,7 +5618,6 @@
           <w:rFonts w:ascii="Times New Roman" w:eastAsia="Times New Roman" w:hAnsi="Times New Roman" w:cs="Times New Roman"/>
           <w:i/>
         </w:rPr>
-        <w:lastRenderedPageBreak/>
         <w:t>Appointed to invite, plan, and manage schedules for colloquium speakers</w:t>
       </w:r>
       <w:r>
@@ -6320,14 +6373,7 @@
           <w:rFonts w:ascii="Times New Roman" w:eastAsia="Times New Roman" w:hAnsi="Times New Roman" w:cs="Times New Roman"/>
           <w:i/>
         </w:rPr>
-        <w:t xml:space="preserve">Chair elect </w:t>
-      </w:r>
-      <w:r>
-        <w:rPr>
-          <w:rFonts w:ascii="Times New Roman" w:eastAsia="Times New Roman" w:hAnsi="Times New Roman" w:cs="Times New Roman"/>
-          <w:i/>
-        </w:rPr>
-        <w:t>and selected advisor for the Pride Fellowship.</w:t>
+        <w:t>Chair elect and selected advisor for the Pride Fellowship.</w:t>
       </w:r>
     </w:p>
     <w:p>
@@ -6571,6 +6617,7 @@
         <w:rPr>
           <w:rFonts w:ascii="Times New Roman" w:eastAsia="Times New Roman" w:hAnsi="Times New Roman" w:cs="Times New Roman"/>
         </w:rPr>
+        <w:lastRenderedPageBreak/>
         <w:t>ASA Presidential Appointee</w:t>
       </w:r>
       <w:r>
@@ -6666,7 +6713,6 @@
           <w:sz w:val="24"/>
           <w:szCs w:val="24"/>
         </w:rPr>
-        <w:lastRenderedPageBreak/>
         <w:t xml:space="preserve">   International Level</w:t>
       </w:r>
     </w:p>

</xml_diff>